<commit_message>
Upload all HW4 files - final version - All 4 Patterns Pass! - Pre-simualtion Pass! - Post-simulation Pass! - cycle width 30 ns
</commit_message>
<xml_diff>
--- a/HW4/Report.docx
+++ b/HW4/Report.docx
@@ -174,7 +174,7 @@
           <w:p>
             <w:pPr>
               <w:rPr>
-                <w:rFonts w:ascii="Times New Roman" w:eastAsiaTheme="minorEastAsia" w:hAnsi="Times New Roman" w:cs="Times New Roman" w:hint="eastAsia"/>
+                <w:rFonts w:ascii="Times New Roman" w:eastAsiaTheme="minorEastAsia" w:hAnsi="Times New Roman" w:cs="Times New Roman"/>
               </w:rPr>
             </w:pPr>
             <w:r>
@@ -272,12 +272,12 @@
             </w:pPr>
             <w:r>
               <w:rPr>
-                <w:rFonts w:ascii="Times New Roman" w:eastAsiaTheme="minorEastAsia" w:hAnsi="Times New Roman" w:cs="Times New Roman" w:hint="eastAsia"/>
+                <w:rFonts w:ascii="Times New Roman" w:eastAsiaTheme="minorEastAsia" w:hAnsi="Times New Roman" w:cs="Times New Roman"/>
                 <w:color w:val="FF0000"/>
                 <w:sz w:val="20"/>
                 <w:szCs w:val="20"/>
               </w:rPr>
-              <w:t>Score</w:t>
+              <w:t>100</w:t>
             </w:r>
           </w:p>
         </w:tc>
@@ -335,12 +335,12 @@
             </w:pPr>
             <w:r>
               <w:rPr>
-                <w:rFonts w:ascii="Times New Roman" w:eastAsiaTheme="minorEastAsia" w:hAnsi="Times New Roman" w:cs="Times New Roman" w:hint="eastAsia"/>
+                <w:rFonts w:ascii="Times New Roman" w:eastAsiaTheme="minorEastAsia" w:hAnsi="Times New Roman" w:cs="Times New Roman"/>
                 <w:color w:val="FF0000"/>
                 <w:sz w:val="20"/>
                 <w:szCs w:val="20"/>
               </w:rPr>
-              <w:t>Score</w:t>
+              <w:t>100</w:t>
             </w:r>
           </w:p>
         </w:tc>
@@ -422,7 +422,25 @@
                 <w:sz w:val="20"/>
                 <w:szCs w:val="20"/>
               </w:rPr>
-              <w:t>(ns)</w:t>
+              <w:t>30</w:t>
+            </w:r>
+            <w:r>
+              <w:rPr>
+                <w:rFonts w:ascii="Times New Roman" w:eastAsiaTheme="minorEastAsia" w:hAnsi="Times New Roman" w:cs="Times New Roman"/>
+                <w:color w:val="FF0000"/>
+                <w:sz w:val="20"/>
+                <w:szCs w:val="20"/>
+              </w:rPr>
+              <w:t xml:space="preserve"> </w:t>
+            </w:r>
+            <w:r>
+              <w:rPr>
+                <w:rFonts w:ascii="Times New Roman" w:eastAsiaTheme="minorEastAsia" w:hAnsi="Times New Roman" w:cs="Times New Roman"/>
+                <w:color w:val="FF0000"/>
+                <w:sz w:val="20"/>
+                <w:szCs w:val="20"/>
+              </w:rPr>
+              <w:t>ns</w:t>
             </w:r>
           </w:p>
         </w:tc>
@@ -481,7 +499,34 @@
                 <w:sz w:val="20"/>
                 <w:szCs w:val="20"/>
               </w:rPr>
-              <w:t>simulation time (ns)</w:t>
+              <w:t>354</w:t>
+            </w:r>
+            <w:r>
+              <w:rPr>
+                <w:rFonts w:ascii="Times New Roman" w:hAnsi="Times New Roman" w:cs="Times New Roman"/>
+                <w:color w:val="FF0000"/>
+                <w:sz w:val="20"/>
+                <w:szCs w:val="20"/>
+              </w:rPr>
+              <w:t>3</w:t>
+            </w:r>
+            <w:r>
+              <w:rPr>
+                <w:rFonts w:ascii="Times New Roman" w:hAnsi="Times New Roman" w:cs="Times New Roman"/>
+                <w:color w:val="FF0000"/>
+                <w:sz w:val="20"/>
+                <w:szCs w:val="20"/>
+              </w:rPr>
+              <w:t xml:space="preserve"> </w:t>
+            </w:r>
+            <w:r>
+              <w:rPr>
+                <w:rFonts w:ascii="Times New Roman" w:hAnsi="Times New Roman" w:cs="Times New Roman"/>
+                <w:color w:val="FF0000"/>
+                <w:sz w:val="20"/>
+                <w:szCs w:val="20"/>
+              </w:rPr>
+              <w:t>ns</w:t>
             </w:r>
           </w:p>
         </w:tc>
@@ -501,11 +546,9 @@
               <w:right w:val="single" w:sz="4" w:space="0" w:color="auto"/>
             </w:tcBorders>
             <w:vAlign w:val="center"/>
-            <w:hideMark/>
           </w:tcPr>
           <w:p>
             <w:pPr>
-              <w:jc w:val="center"/>
               <w:rPr>
                 <w:rFonts w:ascii="Times New Roman" w:hAnsi="Times New Roman" w:cs="Times New Roman"/>
               </w:rPr>
@@ -513,9 +556,49 @@
             <w:r>
               <w:rPr>
                 <w:rFonts w:ascii="Times New Roman" w:hAnsi="Times New Roman" w:cs="Times New Roman"/>
-                <w:color w:val="BFBFBF" w:themeColor="background1" w:themeShade="BF"/>
-              </w:rPr>
-              <w:t>your pre-sim result of test patterns</w:t>
+                <w:noProof/>
+              </w:rPr>
+              <w:drawing>
+                <wp:inline distT="0" distB="0" distL="0" distR="0" wp14:anchorId="47E9BA78" wp14:editId="7EA523D1">
+                  <wp:extent cx="2498090" cy="1328420"/>
+                  <wp:effectExtent l="0" t="0" r="0" b="5080"/>
+                  <wp:docPr id="1318230868" name="Picture 1"/>
+                  <wp:cNvGraphicFramePr>
+                    <a:graphicFrameLocks xmlns:a="http://schemas.openxmlformats.org/drawingml/2006/main" noChangeAspect="1"/>
+                  </wp:cNvGraphicFramePr>
+                  <a:graphic xmlns:a="http://schemas.openxmlformats.org/drawingml/2006/main">
+                    <a:graphicData uri="http://schemas.openxmlformats.org/drawingml/2006/picture">
+                      <pic:pic xmlns:pic="http://schemas.openxmlformats.org/drawingml/2006/picture">
+                        <pic:nvPicPr>
+                          <pic:cNvPr id="1318230868" name="Picture 1318230868"/>
+                          <pic:cNvPicPr/>
+                        </pic:nvPicPr>
+                        <pic:blipFill>
+                          <a:blip r:embed="rId6">
+                            <a:extLst>
+                              <a:ext uri="{28A0092B-C50C-407E-A947-70E740481C1C}">
+                                <a14:useLocalDpi xmlns:a14="http://schemas.microsoft.com/office/drawing/2010/main" val="0"/>
+                              </a:ext>
+                            </a:extLst>
+                          </a:blip>
+                          <a:stretch>
+                            <a:fillRect/>
+                          </a:stretch>
+                        </pic:blipFill>
+                        <pic:spPr>
+                          <a:xfrm>
+                            <a:off x="0" y="0"/>
+                            <a:ext cx="2498090" cy="1328420"/>
+                          </a:xfrm>
+                          <a:prstGeom prst="rect">
+                            <a:avLst/>
+                          </a:prstGeom>
+                        </pic:spPr>
+                      </pic:pic>
+                    </a:graphicData>
+                  </a:graphic>
+                </wp:inline>
+              </w:drawing>
             </w:r>
           </w:p>
         </w:tc>
@@ -530,7 +613,6 @@
               <w:right w:val="single" w:sz="4" w:space="0" w:color="auto"/>
             </w:tcBorders>
             <w:vAlign w:val="center"/>
-            <w:hideMark/>
           </w:tcPr>
           <w:p>
             <w:pPr>
@@ -542,9 +624,49 @@
             <w:r>
               <w:rPr>
                 <w:rFonts w:ascii="Times New Roman" w:hAnsi="Times New Roman" w:cs="Times New Roman"/>
-                <w:color w:val="BFBFBF" w:themeColor="background1" w:themeShade="BF"/>
-              </w:rPr>
-              <w:t>your post-sim result of test patterns</w:t>
+                <w:noProof/>
+              </w:rPr>
+              <w:drawing>
+                <wp:inline distT="0" distB="0" distL="0" distR="0" wp14:anchorId="73726E37" wp14:editId="55C9E32C">
+                  <wp:extent cx="2498725" cy="1273126"/>
+                  <wp:effectExtent l="0" t="0" r="0" b="3810"/>
+                  <wp:docPr id="257420906" name="Picture 2" descr="A computer screen shot of a computer code&#10;&#10;Description automatically generated"/>
+                  <wp:cNvGraphicFramePr>
+                    <a:graphicFrameLocks xmlns:a="http://schemas.openxmlformats.org/drawingml/2006/main" noChangeAspect="1"/>
+                  </wp:cNvGraphicFramePr>
+                  <a:graphic xmlns:a="http://schemas.openxmlformats.org/drawingml/2006/main">
+                    <a:graphicData uri="http://schemas.openxmlformats.org/drawingml/2006/picture">
+                      <pic:pic xmlns:pic="http://schemas.openxmlformats.org/drawingml/2006/picture">
+                        <pic:nvPicPr>
+                          <pic:cNvPr id="257420906" name="Picture 2" descr="A computer screen shot of a computer code&#10;&#10;Description automatically generated"/>
+                          <pic:cNvPicPr/>
+                        </pic:nvPicPr>
+                        <pic:blipFill>
+                          <a:blip r:embed="rId7" cstate="print">
+                            <a:extLst>
+                              <a:ext uri="{28A0092B-C50C-407E-A947-70E740481C1C}">
+                                <a14:useLocalDpi xmlns:a14="http://schemas.microsoft.com/office/drawing/2010/main" val="0"/>
+                              </a:ext>
+                            </a:extLst>
+                          </a:blip>
+                          <a:stretch>
+                            <a:fillRect/>
+                          </a:stretch>
+                        </pic:blipFill>
+                        <pic:spPr>
+                          <a:xfrm>
+                            <a:off x="0" y="0"/>
+                            <a:ext cx="2502340" cy="1274968"/>
+                          </a:xfrm>
+                          <a:prstGeom prst="rect">
+                            <a:avLst/>
+                          </a:prstGeom>
+                        </pic:spPr>
+                      </pic:pic>
+                    </a:graphicData>
+                  </a:graphic>
+                </wp:inline>
+              </w:drawing>
             </w:r>
           </w:p>
         </w:tc>
@@ -628,6 +750,12 @@
                 <w:rFonts w:ascii="Times New Roman" w:hAnsi="Times New Roman" w:cs="Times New Roman"/>
               </w:rPr>
             </w:pPr>
+            <w:r>
+              <w:rPr>
+                <w:rFonts w:ascii="Times New Roman" w:hAnsi="Times New Roman" w:cs="Times New Roman"/>
+              </w:rPr>
+              <w:t>15848</w:t>
+            </w:r>
           </w:p>
         </w:tc>
       </w:tr>
@@ -678,6 +806,12 @@
                 <w:rFonts w:ascii="Times New Roman" w:hAnsi="Times New Roman" w:cs="Times New Roman"/>
               </w:rPr>
             </w:pPr>
+            <w:r>
+              <w:rPr>
+                <w:rFonts w:ascii="Times New Roman" w:hAnsi="Times New Roman" w:cs="Times New Roman"/>
+              </w:rPr>
+              <w:t>0</w:t>
+            </w:r>
           </w:p>
         </w:tc>
       </w:tr>
@@ -728,6 +862,12 @@
                 <w:rFonts w:ascii="Times New Roman" w:hAnsi="Times New Roman" w:cs="Times New Roman"/>
               </w:rPr>
             </w:pPr>
+            <w:r>
+              <w:rPr>
+                <w:rFonts w:ascii="Times New Roman" w:hAnsi="Times New Roman" w:cs="Times New Roman"/>
+              </w:rPr>
+              <w:t>0</w:t>
+            </w:r>
           </w:p>
         </w:tc>
       </w:tr>
@@ -746,7 +886,6 @@
               <w:right w:val="single" w:sz="4" w:space="0" w:color="auto"/>
             </w:tcBorders>
             <w:vAlign w:val="center"/>
-            <w:hideMark/>
           </w:tcPr>
           <w:p>
             <w:pPr>
@@ -758,9 +897,49 @@
             <w:r>
               <w:rPr>
                 <w:rFonts w:ascii="Times New Roman" w:hAnsi="Times New Roman" w:cs="Times New Roman"/>
-                <w:color w:val="BFBFBF" w:themeColor="background1" w:themeShade="BF"/>
-              </w:rPr>
-              <w:t>your flow summary</w:t>
+                <w:noProof/>
+              </w:rPr>
+              <w:drawing>
+                <wp:inline distT="0" distB="0" distL="0" distR="0" wp14:anchorId="08CF6163" wp14:editId="77E6DB22">
+                  <wp:extent cx="4578585" cy="2140060"/>
+                  <wp:effectExtent l="0" t="0" r="0" b="0"/>
+                  <wp:docPr id="684244933" name="Picture 3" descr="A screenshot of a computer&#10;&#10;Description automatically generated"/>
+                  <wp:cNvGraphicFramePr>
+                    <a:graphicFrameLocks xmlns:a="http://schemas.openxmlformats.org/drawingml/2006/main" noChangeAspect="1"/>
+                  </wp:cNvGraphicFramePr>
+                  <a:graphic xmlns:a="http://schemas.openxmlformats.org/drawingml/2006/main">
+                    <a:graphicData uri="http://schemas.openxmlformats.org/drawingml/2006/picture">
+                      <pic:pic xmlns:pic="http://schemas.openxmlformats.org/drawingml/2006/picture">
+                        <pic:nvPicPr>
+                          <pic:cNvPr id="684244933" name="Picture 3" descr="A screenshot of a computer&#10;&#10;Description automatically generated"/>
+                          <pic:cNvPicPr/>
+                        </pic:nvPicPr>
+                        <pic:blipFill>
+                          <a:blip r:embed="rId8">
+                            <a:extLst>
+                              <a:ext uri="{28A0092B-C50C-407E-A947-70E740481C1C}">
+                                <a14:useLocalDpi xmlns:a14="http://schemas.microsoft.com/office/drawing/2010/main" val="0"/>
+                              </a:ext>
+                            </a:extLst>
+                          </a:blip>
+                          <a:stretch>
+                            <a:fillRect/>
+                          </a:stretch>
+                        </pic:blipFill>
+                        <pic:spPr>
+                          <a:xfrm>
+                            <a:off x="0" y="0"/>
+                            <a:ext cx="4578585" cy="2140060"/>
+                          </a:xfrm>
+                          <a:prstGeom prst="rect">
+                            <a:avLst/>
+                          </a:prstGeom>
+                        </pic:spPr>
+                      </pic:pic>
+                    </a:graphicData>
+                  </a:graphic>
+                </wp:inline>
+              </w:drawing>
             </w:r>
           </w:p>
         </w:tc>
@@ -819,10 +998,1027 @@
           <w:p>
             <w:pPr>
               <w:rPr>
-                <w:rFonts w:ascii="Times New Roman" w:hAnsi="Times New Roman" w:cs="Times New Roman"/>
-                <w:color w:val="BFBFBF" w:themeColor="background1" w:themeShade="BF"/>
+                <w:rFonts w:ascii="Times New Roman" w:eastAsia="標楷體" w:hAnsi="Times New Roman" w:cs="Times New Roman"/>
               </w:rPr>
             </w:pPr>
+            <w:r>
+              <w:rPr>
+                <w:rFonts w:ascii="標楷體" w:eastAsia="標楷體" w:hAnsi="標楷體" w:cs="Times New Roman" w:hint="eastAsia"/>
+              </w:rPr>
+              <w:t xml:space="preserve">    </w:t>
+            </w:r>
+            <w:r>
+              <w:rPr>
+                <w:rFonts w:ascii="Times New Roman" w:eastAsia="標楷體" w:hAnsi="Times New Roman" w:cs="Times New Roman"/>
+              </w:rPr>
+              <w:t>這次的作業</w:t>
+            </w:r>
+            <w:r>
+              <w:rPr>
+                <w:rFonts w:ascii="Times New Roman" w:eastAsia="標楷體" w:hAnsi="Times New Roman" w:cs="Times New Roman"/>
+              </w:rPr>
+              <w:t>一開始</w:t>
+            </w:r>
+            <w:r>
+              <w:rPr>
+                <w:rFonts w:ascii="Times New Roman" w:eastAsia="標楷體" w:hAnsi="Times New Roman" w:cs="Times New Roman"/>
+              </w:rPr>
+              <w:t>我是</w:t>
+            </w:r>
+            <w:r>
+              <w:rPr>
+                <w:rFonts w:ascii="Times New Roman" w:eastAsia="標楷體" w:hAnsi="Times New Roman" w:cs="Times New Roman"/>
+              </w:rPr>
+              <w:t>直接把</w:t>
+            </w:r>
+            <w:r>
+              <w:rPr>
+                <w:rFonts w:ascii="Times New Roman" w:eastAsia="標楷體" w:hAnsi="Times New Roman" w:cs="Times New Roman"/>
+              </w:rPr>
+              <w:t>BUILD_QUEUE</w:t>
+            </w:r>
+            <w:r>
+              <w:rPr>
+                <w:rFonts w:ascii="Times New Roman" w:eastAsia="標楷體" w:hAnsi="Times New Roman" w:cs="Times New Roman"/>
+              </w:rPr>
+              <w:t>寫在同一個</w:t>
+            </w:r>
+            <w:r>
+              <w:rPr>
+                <w:rFonts w:ascii="Times New Roman" w:eastAsia="標楷體" w:hAnsi="Times New Roman" w:cs="Times New Roman"/>
+              </w:rPr>
+              <w:t>state</w:t>
+            </w:r>
+            <w:r>
+              <w:rPr>
+                <w:rFonts w:ascii="Times New Roman" w:eastAsia="標楷體" w:hAnsi="Times New Roman" w:cs="Times New Roman"/>
+              </w:rPr>
+              <w:t>，</w:t>
+            </w:r>
+            <w:r>
+              <w:rPr>
+                <w:rFonts w:ascii="Times New Roman" w:eastAsia="標楷體" w:hAnsi="Times New Roman" w:cs="Times New Roman"/>
+              </w:rPr>
+              <w:t>但是在</w:t>
+            </w:r>
+            <w:r>
+              <w:rPr>
+                <w:rFonts w:ascii="Times New Roman" w:eastAsia="標楷體" w:hAnsi="Times New Roman" w:cs="Times New Roman"/>
+              </w:rPr>
+              <w:t>合</w:t>
+            </w:r>
+            <w:r>
+              <w:rPr>
+                <w:rFonts w:ascii="Times New Roman" w:eastAsia="標楷體" w:hAnsi="Times New Roman" w:cs="Times New Roman"/>
+              </w:rPr>
+              <w:t>成的時候發現</w:t>
+            </w:r>
+            <w:r>
+              <w:rPr>
+                <w:rFonts w:ascii="Times New Roman" w:eastAsia="標楷體" w:hAnsi="Times New Roman" w:cs="Times New Roman"/>
+              </w:rPr>
+              <w:t>似乎</w:t>
+            </w:r>
+            <w:r>
+              <w:rPr>
+                <w:rFonts w:ascii="Times New Roman" w:eastAsia="標楷體" w:hAnsi="Times New Roman" w:cs="Times New Roman"/>
+              </w:rPr>
+              <w:t>是</w:t>
+            </w:r>
+            <w:r>
+              <w:rPr>
+                <w:rFonts w:ascii="Times New Roman" w:eastAsia="標楷體" w:hAnsi="Times New Roman" w:cs="Times New Roman"/>
+              </w:rPr>
+              <w:t>BUILD_QUEUE</w:t>
+            </w:r>
+            <w:r>
+              <w:rPr>
+                <w:rFonts w:ascii="Times New Roman" w:eastAsia="標楷體" w:hAnsi="Times New Roman" w:cs="Times New Roman"/>
+              </w:rPr>
+              <w:t>的邏輯太複雜，會</w:t>
+            </w:r>
+            <w:r>
+              <w:rPr>
+                <w:rFonts w:ascii="Times New Roman" w:eastAsia="標楷體" w:hAnsi="Times New Roman" w:cs="Times New Roman"/>
+              </w:rPr>
+              <w:t>讓</w:t>
+            </w:r>
+            <w:r>
+              <w:rPr>
+                <w:rFonts w:ascii="Times New Roman" w:eastAsia="標楷體" w:hAnsi="Times New Roman" w:cs="Times New Roman"/>
+              </w:rPr>
+              <w:t>合成的時間拉長很久，</w:t>
+            </w:r>
+            <w:r>
+              <w:rPr>
+                <w:rFonts w:ascii="Times New Roman" w:eastAsia="標楷體" w:hAnsi="Times New Roman" w:cs="Times New Roman"/>
+              </w:rPr>
+              <w:t>而且出來的</w:t>
+            </w:r>
+            <w:r>
+              <w:rPr>
+                <w:rFonts w:ascii="Times New Roman" w:eastAsia="標楷體" w:hAnsi="Times New Roman" w:cs="Times New Roman"/>
+              </w:rPr>
+              <w:t>critical path</w:t>
+            </w:r>
+            <w:r>
+              <w:rPr>
+                <w:rFonts w:ascii="Times New Roman" w:eastAsia="標楷體" w:hAnsi="Times New Roman" w:cs="Times New Roman"/>
+              </w:rPr>
+              <w:t>也會變長，因此後來我把</w:t>
+            </w:r>
+            <w:r>
+              <w:rPr>
+                <w:rFonts w:ascii="Times New Roman" w:eastAsia="標楷體" w:hAnsi="Times New Roman" w:cs="Times New Roman"/>
+              </w:rPr>
+              <w:t>BUILD_QUEUE</w:t>
+            </w:r>
+            <w:r>
+              <w:rPr>
+                <w:rFonts w:ascii="Times New Roman" w:eastAsia="標楷體" w:hAnsi="Times New Roman" w:cs="Times New Roman"/>
+              </w:rPr>
+              <w:t>分成</w:t>
+            </w:r>
+            <w:r>
+              <w:rPr>
+                <w:rFonts w:ascii="Times New Roman" w:eastAsia="標楷體" w:hAnsi="Times New Roman" w:cs="Times New Roman"/>
+              </w:rPr>
+              <w:t>BUILD_QUEUE_1</w:t>
+            </w:r>
+            <w:r>
+              <w:rPr>
+                <w:rFonts w:ascii="Times New Roman" w:eastAsia="標楷體" w:hAnsi="Times New Roman" w:cs="Times New Roman"/>
+              </w:rPr>
+              <w:t>和</w:t>
+            </w:r>
+            <w:r>
+              <w:rPr>
+                <w:rFonts w:ascii="Times New Roman" w:eastAsia="標楷體" w:hAnsi="Times New Roman" w:cs="Times New Roman"/>
+              </w:rPr>
+              <w:t>BUILD_QUEUE_2</w:t>
+            </w:r>
+            <w:r>
+              <w:rPr>
+                <w:rFonts w:ascii="Times New Roman" w:eastAsia="標楷體" w:hAnsi="Times New Roman" w:cs="Times New Roman"/>
+              </w:rPr>
+              <w:t>兩部分實作</w:t>
+            </w:r>
+            <w:r>
+              <w:rPr>
+                <w:rFonts w:ascii="Times New Roman" w:eastAsia="標楷體" w:hAnsi="Times New Roman" w:cs="Times New Roman"/>
+              </w:rPr>
+              <w:t>。</w:t>
+            </w:r>
+            <w:r>
+              <w:rPr>
+                <w:rFonts w:ascii="Times New Roman" w:eastAsia="標楷體" w:hAnsi="Times New Roman" w:cs="Times New Roman"/>
+              </w:rPr>
+              <w:t>BUILD_QUEUE_1</w:t>
+            </w:r>
+            <w:r>
+              <w:rPr>
+                <w:rFonts w:ascii="Times New Roman" w:eastAsia="標楷體" w:hAnsi="Times New Roman" w:cs="Times New Roman"/>
+              </w:rPr>
+              <w:t>是</w:t>
+            </w:r>
+            <w:r>
+              <w:rPr>
+                <w:rFonts w:ascii="Times New Roman" w:eastAsia="標楷體" w:hAnsi="Times New Roman" w:cs="Times New Roman"/>
+              </w:rPr>
+              <w:t>決定</w:t>
+            </w:r>
+            <w:r>
+              <w:rPr>
+                <w:rFonts w:ascii="Times New Roman" w:eastAsia="標楷體" w:hAnsi="Times New Roman" w:cs="Times New Roman"/>
+              </w:rPr>
+              <w:t>largest</w:t>
+            </w:r>
+            <w:r>
+              <w:rPr>
+                <w:rFonts w:ascii="Times New Roman" w:eastAsia="標楷體" w:hAnsi="Times New Roman" w:cs="Times New Roman"/>
+              </w:rPr>
+              <w:t>的</w:t>
+            </w:r>
+            <w:r>
+              <w:rPr>
+                <w:rFonts w:ascii="Times New Roman" w:eastAsia="標楷體" w:hAnsi="Times New Roman" w:cs="Times New Roman"/>
+              </w:rPr>
+              <w:t>index</w:t>
+            </w:r>
+            <w:r>
+              <w:rPr>
+                <w:rFonts w:ascii="Times New Roman" w:eastAsia="標楷體" w:hAnsi="Times New Roman" w:cs="Times New Roman"/>
+              </w:rPr>
+              <w:t>，而</w:t>
+            </w:r>
+            <w:r>
+              <w:rPr>
+                <w:rFonts w:ascii="Times New Roman" w:eastAsia="標楷體" w:hAnsi="Times New Roman" w:cs="Times New Roman"/>
+              </w:rPr>
+              <w:t>BUILD_QUEUE_2</w:t>
+            </w:r>
+            <w:r>
+              <w:rPr>
+                <w:rFonts w:ascii="Times New Roman" w:eastAsia="標楷體" w:hAnsi="Times New Roman" w:cs="Times New Roman"/>
+              </w:rPr>
+              <w:t>則更新</w:t>
+            </w:r>
+            <w:r>
+              <w:rPr>
+                <w:rFonts w:ascii="Times New Roman" w:eastAsia="標楷體" w:hAnsi="Times New Roman" w:cs="Times New Roman"/>
+              </w:rPr>
+              <w:t>QUEUE</w:t>
+            </w:r>
+            <w:r>
+              <w:rPr>
+                <w:rFonts w:ascii="Times New Roman" w:eastAsia="標楷體" w:hAnsi="Times New Roman" w:cs="Times New Roman"/>
+              </w:rPr>
+              <w:t>的排序，</w:t>
+            </w:r>
+            <w:r>
+              <w:rPr>
+                <w:rFonts w:ascii="Times New Roman" w:eastAsia="標楷體" w:hAnsi="Times New Roman" w:cs="Times New Roman"/>
+              </w:rPr>
+              <w:t>這樣也的確</w:t>
+            </w:r>
+            <w:r>
+              <w:rPr>
+                <w:rFonts w:ascii="Times New Roman" w:eastAsia="標楷體" w:hAnsi="Times New Roman" w:cs="Times New Roman"/>
+              </w:rPr>
+              <w:t>大幅降低合成所需的時間。</w:t>
+            </w:r>
+          </w:p>
+          <w:p>
+            <w:pPr>
+              <w:rPr>
+                <w:rFonts w:ascii="Times New Roman" w:eastAsia="標楷體" w:hAnsi="Times New Roman" w:cs="Times New Roman"/>
+              </w:rPr>
+            </w:pPr>
+            <w:r>
+              <w:rPr>
+                <w:rFonts w:ascii="Times New Roman" w:eastAsia="標楷體" w:hAnsi="Times New Roman" w:cs="Times New Roman"/>
+              </w:rPr>
+              <w:t xml:space="preserve">    </w:t>
+            </w:r>
+            <w:r>
+              <w:rPr>
+                <w:rFonts w:ascii="Times New Roman" w:eastAsia="標楷體" w:hAnsi="Times New Roman" w:cs="Times New Roman"/>
+              </w:rPr>
+              <w:t>至於</w:t>
+            </w:r>
+            <w:r>
+              <w:rPr>
+                <w:rFonts w:ascii="Times New Roman" w:eastAsia="標楷體" w:hAnsi="Times New Roman" w:cs="Times New Roman"/>
+              </w:rPr>
+              <w:t>最初</w:t>
+            </w:r>
+            <w:r>
+              <w:rPr>
+                <w:rFonts w:ascii="Times New Roman" w:eastAsia="標楷體" w:hAnsi="Times New Roman" w:cs="Times New Roman"/>
+              </w:rPr>
+              <w:t>register</w:t>
+            </w:r>
+            <w:r>
+              <w:rPr>
+                <w:rFonts w:ascii="Times New Roman" w:eastAsia="標楷體" w:hAnsi="Times New Roman" w:cs="Times New Roman"/>
+              </w:rPr>
+              <w:t>的</w:t>
+            </w:r>
+            <w:r>
+              <w:rPr>
+                <w:rFonts w:ascii="Times New Roman" w:eastAsia="標楷體" w:hAnsi="Times New Roman" w:cs="Times New Roman"/>
+              </w:rPr>
+              <w:t>宣告，我是</w:t>
+            </w:r>
+            <w:r>
+              <w:rPr>
+                <w:rFonts w:ascii="Times New Roman" w:eastAsia="標楷體" w:hAnsi="Times New Roman" w:cs="Times New Roman"/>
+              </w:rPr>
+              <w:t>在各個</w:t>
+            </w:r>
+            <w:r>
+              <w:rPr>
+                <w:rFonts w:ascii="Times New Roman" w:eastAsia="標楷體" w:hAnsi="Times New Roman" w:cs="Times New Roman"/>
+              </w:rPr>
+              <w:t>state</w:t>
+            </w:r>
+            <w:r>
+              <w:rPr>
+                <w:rFonts w:ascii="Times New Roman" w:eastAsia="標楷體" w:hAnsi="Times New Roman" w:cs="Times New Roman"/>
+              </w:rPr>
+              <w:t>各自</w:t>
+            </w:r>
+            <w:r>
+              <w:rPr>
+                <w:rFonts w:ascii="Times New Roman" w:eastAsia="標楷體" w:hAnsi="Times New Roman" w:cs="Times New Roman"/>
+              </w:rPr>
+              <w:t>宣告</w:t>
+            </w:r>
+            <w:r>
+              <w:rPr>
+                <w:rFonts w:ascii="Times New Roman" w:eastAsia="標楷體" w:hAnsi="Times New Roman" w:cs="Times New Roman"/>
+              </w:rPr>
+              <w:t>register</w:t>
+            </w:r>
+            <w:r>
+              <w:rPr>
+                <w:rFonts w:ascii="Times New Roman" w:eastAsia="標楷體" w:hAnsi="Times New Roman" w:cs="Times New Roman"/>
+              </w:rPr>
+              <w:t>，但後來我發現</w:t>
+            </w:r>
+            <w:r>
+              <w:rPr>
+                <w:rFonts w:ascii="Times New Roman" w:eastAsia="標楷體" w:hAnsi="Times New Roman" w:cs="Times New Roman"/>
+              </w:rPr>
+              <w:t>整個</w:t>
+            </w:r>
+            <w:r>
+              <w:rPr>
+                <w:rFonts w:ascii="Times New Roman" w:eastAsia="標楷體" w:hAnsi="Times New Roman" w:cs="Times New Roman"/>
+              </w:rPr>
+              <w:t>module</w:t>
+            </w:r>
+            <w:r>
+              <w:rPr>
+                <w:rFonts w:ascii="Times New Roman" w:eastAsia="標楷體" w:hAnsi="Times New Roman" w:cs="Times New Roman"/>
+              </w:rPr>
+              <w:t>中的單一個</w:t>
+            </w:r>
+            <w:r>
+              <w:rPr>
+                <w:rFonts w:ascii="Times New Roman" w:eastAsia="標楷體" w:hAnsi="Times New Roman" w:cs="Times New Roman"/>
+              </w:rPr>
+              <w:t>state</w:t>
+            </w:r>
+            <w:r>
+              <w:rPr>
+                <w:rFonts w:ascii="Times New Roman" w:eastAsia="標楷體" w:hAnsi="Times New Roman" w:cs="Times New Roman"/>
+              </w:rPr>
+              <w:t>最多只需要</w:t>
+            </w:r>
+            <w:r>
+              <w:rPr>
+                <w:rFonts w:ascii="Times New Roman" w:eastAsia="標楷體" w:hAnsi="Times New Roman" w:cs="Times New Roman"/>
+              </w:rPr>
+              <w:t>3</w:t>
+            </w:r>
+            <w:r>
+              <w:rPr>
+                <w:rFonts w:ascii="Times New Roman" w:eastAsia="標楷體" w:hAnsi="Times New Roman" w:cs="Times New Roman"/>
+              </w:rPr>
+              <w:t>個，</w:t>
+            </w:r>
+            <w:r>
+              <w:rPr>
+                <w:rFonts w:ascii="Times New Roman" w:eastAsia="標楷體" w:hAnsi="Times New Roman" w:cs="Times New Roman"/>
+              </w:rPr>
+              <w:t>因此便使用教授上課教</w:t>
+            </w:r>
+            <w:r>
+              <w:rPr>
+                <w:rFonts w:ascii="Times New Roman" w:eastAsia="標楷體" w:hAnsi="Times New Roman" w:cs="Times New Roman"/>
+              </w:rPr>
+              <w:lastRenderedPageBreak/>
+              <w:t>過的</w:t>
+            </w:r>
+            <w:r>
+              <w:rPr>
+                <w:rFonts w:ascii="Times New Roman" w:eastAsia="標楷體" w:hAnsi="Times New Roman" w:cs="Times New Roman"/>
+              </w:rPr>
+              <w:t>resource sharing</w:t>
+            </w:r>
+            <w:r>
+              <w:rPr>
+                <w:rFonts w:ascii="Times New Roman" w:eastAsia="標楷體" w:hAnsi="Times New Roman" w:cs="Times New Roman"/>
+              </w:rPr>
+              <w:t>技巧</w:t>
+            </w:r>
+            <w:r>
+              <w:rPr>
+                <w:rFonts w:ascii="Times New Roman" w:eastAsia="標楷體" w:hAnsi="Times New Roman" w:cs="Times New Roman"/>
+              </w:rPr>
+              <w:t>把</w:t>
+            </w:r>
+            <w:r>
+              <w:rPr>
+                <w:rFonts w:ascii="Times New Roman" w:eastAsia="標楷體" w:hAnsi="Times New Roman" w:cs="Times New Roman"/>
+              </w:rPr>
+              <w:t>register</w:t>
+            </w:r>
+            <w:r>
+              <w:rPr>
+                <w:rFonts w:ascii="Times New Roman" w:eastAsia="標楷體" w:hAnsi="Times New Roman" w:cs="Times New Roman"/>
+              </w:rPr>
+              <w:t>共用，</w:t>
+            </w:r>
+            <w:r>
+              <w:rPr>
+                <w:rFonts w:ascii="Times New Roman" w:eastAsia="標楷體" w:hAnsi="Times New Roman" w:cs="Times New Roman"/>
+              </w:rPr>
+              <w:t>而我需要做的就只是在</w:t>
+            </w:r>
+            <w:r>
+              <w:rPr>
+                <w:rFonts w:ascii="Times New Roman" w:eastAsia="標楷體" w:hAnsi="Times New Roman" w:cs="Times New Roman"/>
+              </w:rPr>
+              <w:t>進入</w:t>
+            </w:r>
+            <w:r>
+              <w:rPr>
+                <w:rFonts w:ascii="Times New Roman" w:eastAsia="標楷體" w:hAnsi="Times New Roman" w:cs="Times New Roman"/>
+              </w:rPr>
+              <w:t>state</w:t>
+            </w:r>
+            <w:r>
+              <w:rPr>
+                <w:rFonts w:ascii="Times New Roman" w:eastAsia="標楷體" w:hAnsi="Times New Roman" w:cs="Times New Roman"/>
+              </w:rPr>
+              <w:t>之前，</w:t>
+            </w:r>
+            <w:r>
+              <w:rPr>
+                <w:rFonts w:ascii="Times New Roman" w:eastAsia="標楷體" w:hAnsi="Times New Roman" w:cs="Times New Roman"/>
+              </w:rPr>
+              <w:t>根據</w:t>
+            </w:r>
+            <w:r>
+              <w:rPr>
+                <w:rFonts w:ascii="Times New Roman" w:eastAsia="標楷體" w:hAnsi="Times New Roman" w:cs="Times New Roman"/>
+              </w:rPr>
+              <w:t>state</w:t>
+            </w:r>
+            <w:r>
+              <w:rPr>
+                <w:rFonts w:ascii="Times New Roman" w:eastAsia="標楷體" w:hAnsi="Times New Roman" w:cs="Times New Roman"/>
+              </w:rPr>
+              <w:t>所需</w:t>
+            </w:r>
+            <w:r>
+              <w:rPr>
+                <w:rFonts w:ascii="Times New Roman" w:eastAsia="標楷體" w:hAnsi="Times New Roman" w:cs="Times New Roman" w:hint="eastAsia"/>
+              </w:rPr>
+              <w:t>先</w:t>
+            </w:r>
+            <w:r>
+              <w:rPr>
+                <w:rFonts w:ascii="Times New Roman" w:eastAsia="標楷體" w:hAnsi="Times New Roman" w:cs="Times New Roman"/>
+              </w:rPr>
+              <w:t>更新</w:t>
+            </w:r>
+            <w:r>
+              <w:rPr>
+                <w:rFonts w:ascii="Times New Roman" w:eastAsia="標楷體" w:hAnsi="Times New Roman" w:cs="Times New Roman"/>
+              </w:rPr>
+              <w:t>register</w:t>
+            </w:r>
+            <w:r>
+              <w:rPr>
+                <w:rFonts w:ascii="Times New Roman" w:eastAsia="標楷體" w:hAnsi="Times New Roman" w:cs="Times New Roman"/>
+              </w:rPr>
+              <w:t>的值。</w:t>
+            </w:r>
+          </w:p>
+          <w:p>
+            <w:pPr>
+              <w:rPr>
+                <w:rFonts w:ascii="Times New Roman" w:eastAsia="標楷體" w:hAnsi="Times New Roman" w:cs="Times New Roman"/>
+              </w:rPr>
+            </w:pPr>
+            <w:r>
+              <w:rPr>
+                <w:rFonts w:ascii="Times New Roman" w:eastAsia="標楷體" w:hAnsi="Times New Roman" w:cs="Times New Roman" w:hint="eastAsia"/>
+              </w:rPr>
+              <w:t xml:space="preserve">    </w:t>
+            </w:r>
+            <w:r>
+              <w:rPr>
+                <w:rFonts w:ascii="Times New Roman" w:eastAsia="標楷體" w:hAnsi="Times New Roman" w:cs="Times New Roman" w:hint="eastAsia"/>
+              </w:rPr>
+              <w:t>在</w:t>
+            </w:r>
+            <w:r>
+              <w:rPr>
+                <w:rFonts w:ascii="Times New Roman" w:eastAsia="標楷體" w:hAnsi="Times New Roman" w:cs="Times New Roman" w:hint="eastAsia"/>
+              </w:rPr>
+              <w:t>Post-Simulation</w:t>
+            </w:r>
+            <w:r>
+              <w:rPr>
+                <w:rFonts w:ascii="Times New Roman" w:eastAsia="標楷體" w:hAnsi="Times New Roman" w:cs="Times New Roman" w:hint="eastAsia"/>
+              </w:rPr>
+              <w:t>的</w:t>
+            </w:r>
+            <w:r>
+              <w:rPr>
+                <w:rFonts w:ascii="Times New Roman" w:eastAsia="標楷體" w:hAnsi="Times New Roman" w:cs="Times New Roman" w:hint="eastAsia"/>
+              </w:rPr>
+              <w:t>時</w:t>
+            </w:r>
+            <w:r>
+              <w:rPr>
+                <w:rFonts w:ascii="Times New Roman" w:eastAsia="標楷體" w:hAnsi="Times New Roman" w:cs="Times New Roman" w:hint="eastAsia"/>
+              </w:rPr>
+              <w:t>候</w:t>
+            </w:r>
+            <w:r>
+              <w:rPr>
+                <w:rFonts w:ascii="Times New Roman" w:eastAsia="標楷體" w:hAnsi="Times New Roman" w:cs="Times New Roman" w:hint="eastAsia"/>
+              </w:rPr>
+              <w:t>，</w:t>
+            </w:r>
+            <w:r>
+              <w:rPr>
+                <w:rFonts w:ascii="Times New Roman" w:eastAsia="標楷體" w:hAnsi="Times New Roman" w:cs="Times New Roman" w:hint="eastAsia"/>
+              </w:rPr>
+              <w:t>我</w:t>
+            </w:r>
+            <w:r>
+              <w:rPr>
+                <w:rFonts w:ascii="Times New Roman" w:eastAsia="標楷體" w:hAnsi="Times New Roman" w:cs="Times New Roman" w:hint="eastAsia"/>
+              </w:rPr>
+              <w:t>最初也</w:t>
+            </w:r>
+            <w:r>
+              <w:rPr>
+                <w:rFonts w:ascii="Times New Roman" w:eastAsia="標楷體" w:hAnsi="Times New Roman" w:cs="Times New Roman" w:hint="eastAsia"/>
+              </w:rPr>
+              <w:t>沒有</w:t>
+            </w:r>
+            <w:r>
+              <w:rPr>
+                <w:rFonts w:ascii="Times New Roman" w:eastAsia="標楷體" w:hAnsi="Times New Roman" w:cs="Times New Roman" w:hint="eastAsia"/>
+              </w:rPr>
+              <w:t>通過，而</w:t>
+            </w:r>
+            <w:r>
+              <w:rPr>
+                <w:rFonts w:ascii="Times New Roman" w:eastAsia="標楷體" w:hAnsi="Times New Roman" w:cs="Times New Roman" w:hint="eastAsia"/>
+              </w:rPr>
+              <w:t>RAM_D</w:t>
+            </w:r>
+            <w:r>
+              <w:rPr>
+                <w:rFonts w:ascii="Times New Roman" w:eastAsia="標楷體" w:hAnsi="Times New Roman" w:cs="Times New Roman" w:hint="eastAsia"/>
+              </w:rPr>
+              <w:t>的輸出結果都是</w:t>
+            </w:r>
+            <w:r>
+              <w:rPr>
+                <w:rFonts w:ascii="Times New Roman" w:eastAsia="標楷體" w:hAnsi="Times New Roman" w:cs="Times New Roman" w:hint="eastAsia"/>
+              </w:rPr>
+              <w:t>0</w:t>
+            </w:r>
+            <w:r>
+              <w:rPr>
+                <w:rFonts w:ascii="Times New Roman" w:eastAsia="標楷體" w:hAnsi="Times New Roman" w:cs="Times New Roman" w:hint="eastAsia"/>
+              </w:rPr>
+              <w:t>，</w:t>
+            </w:r>
+            <w:r>
+              <w:rPr>
+                <w:rFonts w:ascii="Times New Roman" w:eastAsia="標楷體" w:hAnsi="Times New Roman" w:cs="Times New Roman" w:hint="eastAsia"/>
+              </w:rPr>
+              <w:t>但是在</w:t>
+            </w:r>
+            <w:r>
+              <w:rPr>
+                <w:rFonts w:ascii="Times New Roman" w:eastAsia="標楷體" w:hAnsi="Times New Roman" w:cs="Times New Roman"/>
+              </w:rPr>
+              <w:t>P</w:t>
+            </w:r>
+            <w:r>
+              <w:rPr>
+                <w:rFonts w:ascii="Times New Roman" w:eastAsia="標楷體" w:hAnsi="Times New Roman" w:cs="Times New Roman" w:hint="eastAsia"/>
+              </w:rPr>
+              <w:t>re-S</w:t>
+            </w:r>
+            <w:r>
+              <w:rPr>
+                <w:rFonts w:ascii="Times New Roman" w:eastAsia="標楷體" w:hAnsi="Times New Roman" w:cs="Times New Roman"/>
+              </w:rPr>
+              <w:t>i</w:t>
+            </w:r>
+            <w:r>
+              <w:rPr>
+                <w:rFonts w:ascii="Times New Roman" w:eastAsia="標楷體" w:hAnsi="Times New Roman" w:cs="Times New Roman" w:hint="eastAsia"/>
+              </w:rPr>
+              <w:t>mulation</w:t>
+            </w:r>
+            <w:r>
+              <w:rPr>
+                <w:rFonts w:ascii="Times New Roman" w:eastAsia="標楷體" w:hAnsi="Times New Roman" w:cs="Times New Roman" w:hint="eastAsia"/>
+              </w:rPr>
+              <w:t>又可以正常通過。後來我才發現</w:t>
+            </w:r>
+            <w:r>
+              <w:rPr>
+                <w:rFonts w:ascii="Times New Roman" w:eastAsia="標楷體" w:hAnsi="Times New Roman" w:cs="Times New Roman" w:hint="eastAsia"/>
+              </w:rPr>
+              <w:t>不知為何</w:t>
+            </w:r>
+            <w:r>
+              <w:rPr>
+                <w:rFonts w:ascii="Times New Roman" w:eastAsia="標楷體" w:hAnsi="Times New Roman" w:cs="Times New Roman" w:hint="eastAsia"/>
+              </w:rPr>
+              <w:t>我</w:t>
+            </w:r>
+            <w:r>
+              <w:rPr>
+                <w:rFonts w:ascii="Times New Roman" w:eastAsia="標楷體" w:hAnsi="Times New Roman" w:cs="Times New Roman" w:hint="eastAsia"/>
+              </w:rPr>
+              <w:t>沒在</w:t>
+            </w:r>
+            <w:r>
+              <w:rPr>
+                <w:rFonts w:ascii="Times New Roman" w:eastAsia="標楷體" w:hAnsi="Times New Roman" w:cs="Times New Roman" w:hint="eastAsia"/>
+              </w:rPr>
+              <w:t>reset</w:t>
+            </w:r>
+            <w:r>
+              <w:rPr>
+                <w:rFonts w:ascii="Times New Roman" w:eastAsia="標楷體" w:hAnsi="Times New Roman" w:cs="Times New Roman" w:hint="eastAsia"/>
+              </w:rPr>
+              <w:t>階段初始化</w:t>
+            </w:r>
+            <w:r>
+              <w:rPr>
+                <w:rFonts w:ascii="Times New Roman" w:eastAsia="標楷體" w:hAnsi="Times New Roman" w:cs="Times New Roman" w:hint="eastAsia"/>
+              </w:rPr>
+              <w:t>RAM_A</w:t>
+            </w:r>
+            <w:r>
+              <w:rPr>
+                <w:rFonts w:ascii="Times New Roman" w:eastAsia="標楷體" w:hAnsi="Times New Roman" w:cs="Times New Roman" w:hint="eastAsia"/>
+              </w:rPr>
+              <w:t>和</w:t>
+            </w:r>
+            <w:r>
+              <w:rPr>
+                <w:rFonts w:ascii="Times New Roman" w:eastAsia="標楷體" w:hAnsi="Times New Roman" w:cs="Times New Roman" w:hint="eastAsia"/>
+              </w:rPr>
+              <w:t>RAM_D</w:t>
+            </w:r>
+            <w:r>
+              <w:rPr>
+                <w:rFonts w:ascii="Times New Roman" w:eastAsia="標楷體" w:hAnsi="Times New Roman" w:cs="Times New Roman" w:hint="eastAsia"/>
+              </w:rPr>
+              <w:t>會致使</w:t>
+            </w:r>
+            <w:r>
+              <w:rPr>
+                <w:rFonts w:ascii="Times New Roman" w:eastAsia="標楷體" w:hAnsi="Times New Roman" w:cs="Times New Roman" w:hint="eastAsia"/>
+              </w:rPr>
+              <w:t>Quartus</w:t>
+            </w:r>
+            <w:r>
+              <w:rPr>
+                <w:rFonts w:ascii="Times New Roman" w:eastAsia="標楷體" w:hAnsi="Times New Roman" w:cs="Times New Roman" w:hint="eastAsia"/>
+              </w:rPr>
+              <w:t>在合成的時候有一個警告，就是</w:t>
+            </w:r>
+            <w:r>
+              <w:rPr>
+                <w:rFonts w:ascii="Times New Roman" w:eastAsia="標楷體" w:hAnsi="Times New Roman" w:cs="Times New Roman"/>
+              </w:rPr>
+              <w:t>o</w:t>
+            </w:r>
+            <w:r>
+              <w:rPr>
+                <w:rFonts w:ascii="Times New Roman" w:eastAsia="標楷體" w:hAnsi="Times New Roman" w:cs="Times New Roman" w:hint="eastAsia"/>
+              </w:rPr>
+              <w:t xml:space="preserve">utput </w:t>
+            </w:r>
+            <w:r>
+              <w:rPr>
+                <w:rFonts w:ascii="Times New Roman" w:eastAsia="標楷體" w:hAnsi="Times New Roman" w:cs="Times New Roman" w:hint="eastAsia"/>
+              </w:rPr>
+              <w:t>stuck at VCC and GND</w:t>
+            </w:r>
+            <w:r>
+              <w:rPr>
+                <w:rFonts w:ascii="Times New Roman" w:eastAsia="標楷體" w:hAnsi="Times New Roman" w:cs="Times New Roman" w:hint="eastAsia"/>
+              </w:rPr>
+              <w:t>，</w:t>
+            </w:r>
+            <w:r>
+              <w:rPr>
+                <w:rFonts w:ascii="Times New Roman" w:eastAsia="標楷體" w:hAnsi="Times New Roman" w:cs="Times New Roman" w:hint="eastAsia"/>
+              </w:rPr>
+              <w:t>後果</w:t>
+            </w:r>
+            <w:r>
+              <w:rPr>
+                <w:rFonts w:ascii="Times New Roman" w:eastAsia="標楷體" w:hAnsi="Times New Roman" w:cs="Times New Roman" w:hint="eastAsia"/>
+              </w:rPr>
+              <w:t>是合成的電路會讓</w:t>
+            </w:r>
+            <w:r>
+              <w:rPr>
+                <w:rFonts w:ascii="Times New Roman" w:eastAsia="標楷體" w:hAnsi="Times New Roman" w:cs="Times New Roman" w:hint="eastAsia"/>
+              </w:rPr>
+              <w:t>RAM_A</w:t>
+            </w:r>
+            <w:r>
+              <w:rPr>
+                <w:rFonts w:ascii="Times New Roman" w:eastAsia="標楷體" w:hAnsi="Times New Roman" w:cs="Times New Roman" w:hint="eastAsia"/>
+              </w:rPr>
+              <w:t>和</w:t>
+            </w:r>
+            <w:r>
+              <w:rPr>
+                <w:rFonts w:ascii="Times New Roman" w:eastAsia="標楷體" w:hAnsi="Times New Roman" w:cs="Times New Roman" w:hint="eastAsia"/>
+              </w:rPr>
+              <w:t>RAM_D</w:t>
+            </w:r>
+            <w:r>
+              <w:rPr>
+                <w:rFonts w:ascii="Times New Roman" w:eastAsia="標楷體" w:hAnsi="Times New Roman" w:cs="Times New Roman" w:hint="eastAsia"/>
+              </w:rPr>
+              <w:t>永遠卡在</w:t>
+            </w:r>
+            <w:r>
+              <w:rPr>
+                <w:rFonts w:ascii="Times New Roman" w:eastAsia="標楷體" w:hAnsi="Times New Roman" w:cs="Times New Roman" w:hint="eastAsia"/>
+              </w:rPr>
+              <w:t>0</w:t>
+            </w:r>
+            <w:r>
+              <w:rPr>
+                <w:rFonts w:ascii="Times New Roman" w:eastAsia="標楷體" w:hAnsi="Times New Roman" w:cs="Times New Roman" w:hint="eastAsia"/>
+              </w:rPr>
+              <w:t>或</w:t>
+            </w:r>
+            <w:r>
+              <w:rPr>
+                <w:rFonts w:ascii="Times New Roman" w:eastAsia="標楷體" w:hAnsi="Times New Roman" w:cs="Times New Roman" w:hint="eastAsia"/>
+              </w:rPr>
+              <w:t>1</w:t>
+            </w:r>
+            <w:r>
+              <w:rPr>
+                <w:rFonts w:ascii="Times New Roman" w:eastAsia="標楷體" w:hAnsi="Times New Roman" w:cs="Times New Roman" w:hint="eastAsia"/>
+              </w:rPr>
+              <w:t>，於是我把</w:t>
+            </w:r>
+            <w:r>
+              <w:rPr>
+                <w:rFonts w:ascii="Times New Roman" w:eastAsia="標楷體" w:hAnsi="Times New Roman" w:cs="Times New Roman" w:hint="eastAsia"/>
+              </w:rPr>
+              <w:t>RAM_A</w:t>
+            </w:r>
+            <w:r>
+              <w:rPr>
+                <w:rFonts w:ascii="Times New Roman" w:eastAsia="標楷體" w:hAnsi="Times New Roman" w:cs="Times New Roman" w:hint="eastAsia"/>
+              </w:rPr>
+              <w:t>和</w:t>
+            </w:r>
+            <w:r>
+              <w:rPr>
+                <w:rFonts w:ascii="Times New Roman" w:eastAsia="標楷體" w:hAnsi="Times New Roman" w:cs="Times New Roman" w:hint="eastAsia"/>
+              </w:rPr>
+              <w:t>RAM_D</w:t>
+            </w:r>
+            <w:r>
+              <w:rPr>
+                <w:rFonts w:ascii="Times New Roman" w:eastAsia="標楷體" w:hAnsi="Times New Roman" w:cs="Times New Roman" w:hint="eastAsia"/>
+              </w:rPr>
+              <w:t>初始化後，</w:t>
+            </w:r>
+            <w:r>
+              <w:rPr>
+                <w:rFonts w:ascii="Times New Roman" w:eastAsia="標楷體" w:hAnsi="Times New Roman" w:cs="Times New Roman"/>
+              </w:rPr>
+              <w:t>P</w:t>
+            </w:r>
+            <w:r>
+              <w:rPr>
+                <w:rFonts w:ascii="Times New Roman" w:eastAsia="標楷體" w:hAnsi="Times New Roman" w:cs="Times New Roman" w:hint="eastAsia"/>
+              </w:rPr>
+              <w:t>ost-S</w:t>
+            </w:r>
+            <w:r>
+              <w:rPr>
+                <w:rFonts w:ascii="Times New Roman" w:eastAsia="標楷體" w:hAnsi="Times New Roman" w:cs="Times New Roman"/>
+              </w:rPr>
+              <w:t>i</w:t>
+            </w:r>
+            <w:r>
+              <w:rPr>
+                <w:rFonts w:ascii="Times New Roman" w:eastAsia="標楷體" w:hAnsi="Times New Roman" w:cs="Times New Roman" w:hint="eastAsia"/>
+              </w:rPr>
+              <w:t>mulation</w:t>
+            </w:r>
+            <w:r>
+              <w:rPr>
+                <w:rFonts w:ascii="Times New Roman" w:eastAsia="標楷體" w:hAnsi="Times New Roman" w:cs="Times New Roman" w:hint="eastAsia"/>
+              </w:rPr>
+              <w:t>的結果便成功通過了</w:t>
+            </w:r>
+            <w:r>
+              <w:rPr>
+                <w:rFonts w:ascii="Times New Roman" w:eastAsia="標楷體" w:hAnsi="Times New Roman" w:cs="Times New Roman" w:hint="eastAsia"/>
+              </w:rPr>
+              <w:t>。</w:t>
+            </w:r>
+          </w:p>
+          <w:p>
+            <w:pPr>
+              <w:rPr>
+                <w:rFonts w:ascii="Times New Roman" w:eastAsia="標楷體" w:hAnsi="Times New Roman" w:cs="Times New Roman" w:hint="eastAsia"/>
+              </w:rPr>
+            </w:pPr>
+            <w:r>
+              <w:rPr>
+                <w:rFonts w:ascii="Times New Roman" w:eastAsia="標楷體" w:hAnsi="Times New Roman" w:cs="Times New Roman" w:hint="eastAsia"/>
+              </w:rPr>
+              <w:t xml:space="preserve">    </w:t>
+            </w:r>
+            <w:r>
+              <w:rPr>
+                <w:rFonts w:ascii="Times New Roman" w:eastAsia="標楷體" w:hAnsi="Times New Roman" w:cs="Times New Roman" w:hint="eastAsia"/>
+              </w:rPr>
+              <w:t>在實作</w:t>
+            </w:r>
+            <w:r>
+              <w:rPr>
+                <w:rFonts w:ascii="Times New Roman" w:eastAsia="標楷體" w:hAnsi="Times New Roman" w:cs="Times New Roman" w:hint="eastAsia"/>
+              </w:rPr>
+              <w:t>Max-Priority Queue</w:t>
+            </w:r>
+            <w:r>
+              <w:rPr>
+                <w:rFonts w:ascii="Times New Roman" w:eastAsia="標楷體" w:hAnsi="Times New Roman" w:cs="Times New Roman" w:hint="eastAsia"/>
+              </w:rPr>
+              <w:t>的演算法，我都是以助教提供的</w:t>
+            </w:r>
+            <w:r>
+              <w:rPr>
+                <w:rFonts w:ascii="Times New Roman" w:eastAsia="標楷體" w:hAnsi="Times New Roman" w:cs="Times New Roman" w:hint="eastAsia"/>
+              </w:rPr>
+              <w:t>pseudo-code</w:t>
+            </w:r>
+            <w:r>
+              <w:rPr>
+                <w:rFonts w:ascii="Times New Roman" w:eastAsia="標楷體" w:hAnsi="Times New Roman" w:cs="Times New Roman" w:hint="eastAsia"/>
+              </w:rPr>
+              <w:t>為主，</w:t>
+            </w:r>
+            <w:r>
+              <w:rPr>
+                <w:rFonts w:ascii="Times New Roman" w:eastAsia="標楷體" w:hAnsi="Times New Roman" w:cs="Times New Roman" w:hint="eastAsia"/>
+              </w:rPr>
+              <w:t>而</w:t>
+            </w:r>
+            <w:r>
+              <w:rPr>
+                <w:rFonts w:ascii="Times New Roman" w:eastAsia="標楷體" w:hAnsi="Times New Roman" w:cs="Times New Roman" w:hint="eastAsia"/>
+              </w:rPr>
+              <w:t>EXTRACT_MAX</w:t>
+            </w:r>
+            <w:r>
+              <w:rPr>
+                <w:rFonts w:ascii="Times New Roman" w:eastAsia="標楷體" w:hAnsi="Times New Roman" w:cs="Times New Roman" w:hint="eastAsia"/>
+              </w:rPr>
+              <w:t>和</w:t>
+            </w:r>
+            <w:r>
+              <w:rPr>
+                <w:rFonts w:ascii="Times New Roman" w:eastAsia="標楷體" w:hAnsi="Times New Roman" w:cs="Times New Roman" w:hint="eastAsia"/>
+              </w:rPr>
+              <w:t>INSERT_DATA</w:t>
+            </w:r>
+            <w:r>
+              <w:rPr>
+                <w:rFonts w:ascii="Times New Roman" w:eastAsia="標楷體" w:hAnsi="Times New Roman" w:cs="Times New Roman" w:hint="eastAsia"/>
+              </w:rPr>
+              <w:t>因為</w:t>
+            </w:r>
+            <w:r>
+              <w:rPr>
+                <w:rFonts w:ascii="Times New Roman" w:eastAsia="標楷體" w:hAnsi="Times New Roman" w:cs="Times New Roman" w:hint="eastAsia"/>
+              </w:rPr>
+              <w:t>在</w:t>
+            </w:r>
+            <w:r>
+              <w:rPr>
+                <w:rFonts w:ascii="Times New Roman" w:eastAsia="標楷體" w:hAnsi="Times New Roman" w:cs="Times New Roman"/>
+              </w:rPr>
+              <w:t>p</w:t>
+            </w:r>
+            <w:r>
+              <w:rPr>
+                <w:rFonts w:ascii="Times New Roman" w:eastAsia="標楷體" w:hAnsi="Times New Roman" w:cs="Times New Roman" w:hint="eastAsia"/>
+              </w:rPr>
+              <w:t>seudo-code</w:t>
+            </w:r>
+            <w:r>
+              <w:rPr>
+                <w:rFonts w:ascii="Times New Roman" w:eastAsia="標楷體" w:hAnsi="Times New Roman" w:cs="Times New Roman" w:hint="eastAsia"/>
+              </w:rPr>
+              <w:t>分別</w:t>
+            </w:r>
+            <w:r>
+              <w:rPr>
+                <w:rFonts w:ascii="Times New Roman" w:eastAsia="標楷體" w:hAnsi="Times New Roman" w:cs="Times New Roman" w:hint="eastAsia"/>
+              </w:rPr>
+              <w:t>是</w:t>
+            </w:r>
+            <w:r>
+              <w:rPr>
+                <w:rFonts w:ascii="Times New Roman" w:eastAsia="標楷體" w:hAnsi="Times New Roman" w:cs="Times New Roman" w:hint="eastAsia"/>
+              </w:rPr>
+              <w:t>直接呼叫</w:t>
+            </w:r>
+            <w:r>
+              <w:rPr>
+                <w:rFonts w:ascii="Times New Roman" w:eastAsia="標楷體" w:hAnsi="Times New Roman" w:cs="Times New Roman" w:hint="eastAsia"/>
+              </w:rPr>
+              <w:t>BUILD_QUEUE</w:t>
+            </w:r>
+            <w:r>
+              <w:rPr>
+                <w:rFonts w:ascii="Times New Roman" w:eastAsia="標楷體" w:hAnsi="Times New Roman" w:cs="Times New Roman" w:hint="eastAsia"/>
+              </w:rPr>
+              <w:t>和</w:t>
+            </w:r>
+            <w:r>
+              <w:rPr>
+                <w:rFonts w:ascii="Times New Roman" w:eastAsia="標楷體" w:hAnsi="Times New Roman" w:cs="Times New Roman" w:hint="eastAsia"/>
+              </w:rPr>
+              <w:t>INCREASE_VALUE</w:t>
+            </w:r>
+            <w:r>
+              <w:rPr>
+                <w:rFonts w:ascii="Times New Roman" w:eastAsia="標楷體" w:hAnsi="Times New Roman" w:cs="Times New Roman" w:hint="eastAsia"/>
+              </w:rPr>
+              <w:t>，</w:t>
+            </w:r>
+            <w:r>
+              <w:rPr>
+                <w:rFonts w:ascii="Times New Roman" w:eastAsia="標楷體" w:hAnsi="Times New Roman" w:cs="Times New Roman" w:hint="eastAsia"/>
+              </w:rPr>
+              <w:t>於是在</w:t>
+            </w:r>
+            <w:r>
+              <w:rPr>
+                <w:rFonts w:ascii="Times New Roman" w:eastAsia="標楷體" w:hAnsi="Times New Roman" w:cs="Times New Roman" w:hint="eastAsia"/>
+              </w:rPr>
+              <w:t>Verilog</w:t>
+            </w:r>
+            <w:r>
+              <w:rPr>
+                <w:rFonts w:ascii="Times New Roman" w:eastAsia="標楷體" w:hAnsi="Times New Roman" w:cs="Times New Roman" w:hint="eastAsia"/>
+              </w:rPr>
+              <w:t>實作中，我是直接讓</w:t>
+            </w:r>
+            <w:r>
+              <w:rPr>
+                <w:rFonts w:ascii="Times New Roman" w:eastAsia="標楷體" w:hAnsi="Times New Roman" w:cs="Times New Roman"/>
+              </w:rPr>
+              <w:t>c</w:t>
+            </w:r>
+            <w:r>
+              <w:rPr>
+                <w:rFonts w:ascii="Times New Roman" w:eastAsia="標楷體" w:hAnsi="Times New Roman" w:cs="Times New Roman" w:hint="eastAsia"/>
+              </w:rPr>
+              <w:t>urrState</w:t>
+            </w:r>
+            <w:r>
+              <w:rPr>
+                <w:rFonts w:ascii="Times New Roman" w:eastAsia="標楷體" w:hAnsi="Times New Roman" w:cs="Times New Roman" w:hint="eastAsia"/>
+              </w:rPr>
+              <w:t>跳轉到</w:t>
+            </w:r>
+            <w:r>
+              <w:rPr>
+                <w:rFonts w:ascii="Times New Roman" w:eastAsia="標楷體" w:hAnsi="Times New Roman" w:cs="Times New Roman" w:hint="eastAsia"/>
+              </w:rPr>
+              <w:t>對應的</w:t>
+            </w:r>
+            <w:r>
+              <w:rPr>
+                <w:rFonts w:ascii="Times New Roman" w:eastAsia="標楷體" w:hAnsi="Times New Roman" w:cs="Times New Roman" w:hint="eastAsia"/>
+              </w:rPr>
+              <w:t>state</w:t>
+            </w:r>
+            <w:r>
+              <w:rPr>
+                <w:rFonts w:ascii="Times New Roman" w:eastAsia="標楷體" w:hAnsi="Times New Roman" w:cs="Times New Roman" w:hint="eastAsia"/>
+              </w:rPr>
+              <w:t>，而非重複寫一次同樣的</w:t>
+            </w:r>
+            <w:r>
+              <w:rPr>
+                <w:rFonts w:ascii="Times New Roman" w:eastAsia="標楷體" w:hAnsi="Times New Roman" w:cs="Times New Roman" w:hint="eastAsia"/>
+              </w:rPr>
+              <w:t>code</w:t>
+            </w:r>
+            <w:r>
+              <w:rPr>
+                <w:rFonts w:ascii="Times New Roman" w:eastAsia="標楷體" w:hAnsi="Times New Roman" w:cs="Times New Roman" w:hint="eastAsia"/>
+              </w:rPr>
+              <w:t>。</w:t>
+            </w:r>
           </w:p>
         </w:tc>
       </w:tr>
@@ -839,6 +2035,7 @@
           <w:i/>
           <w:color w:val="FF0000"/>
         </w:rPr>
+        <w:lastRenderedPageBreak/>
         <w:t xml:space="preserve">Scoring = (Total logic elements + total memory bit + 9*embedded multiplier 9-bit element) </w:t>
       </w:r>
       <m:oMath>

</xml_diff>